<commit_message>
feat: add servo plate with bosses/slots, update piano bed with lightening holes, start white servo bar; add 20250925 progress notes
</commit_message>
<xml_diff>
--- a/mechanics/redraw with Freecad plan.docx
+++ b/mechanics/redraw with Freecad plan.docx
@@ -133,7 +133,7 @@
     <w:p>
       <w:r>
         <w:pict w14:anchorId="6ACD0158">
-          <v:rect id="_x0000_i1067" style="width:0;height:1.5pt" o:hralign="center" o:hrstd="t" o:hr="t" fillcolor="#a0a0a0" stroked="f"/>
+          <v:rect id="_x0000_i1025" style="width:0;height:1.5pt" o:hralign="center" o:hrstd="t" o:hr="t" fillcolor="#a0a0a0" stroked="f"/>
         </w:pict>
       </w:r>
     </w:p>
@@ -316,7 +316,7 @@
     <w:p>
       <w:r>
         <w:pict w14:anchorId="55B96D67">
-          <v:rect id="_x0000_i1068" style="width:0;height:1.5pt" o:hralign="center" o:hrstd="t" o:hr="t" fillcolor="#a0a0a0" stroked="f"/>
+          <v:rect id="_x0000_i1026" style="width:0;height:1.5pt" o:hralign="center" o:hrstd="t" o:hr="t" fillcolor="#a0a0a0" stroked="f"/>
         </w:pict>
       </w:r>
     </w:p>
@@ -559,7 +559,7 @@
     <w:p>
       <w:r>
         <w:pict w14:anchorId="45A6D991">
-          <v:rect id="_x0000_i1069" style="width:0;height:1.5pt" o:hralign="center" o:hrstd="t" o:hr="t" fillcolor="#a0a0a0" stroked="f"/>
+          <v:rect id="_x0000_i1027" style="width:0;height:1.5pt" o:hralign="center" o:hrstd="t" o:hr="t" fillcolor="#a0a0a0" stroked="f"/>
         </w:pict>
       </w:r>
     </w:p>
@@ -645,7 +645,7 @@
     <w:p>
       <w:r>
         <w:pict w14:anchorId="2CF55EA7">
-          <v:rect id="_x0000_i1070" style="width:0;height:1.5pt" o:hralign="center" o:hrstd="t" o:hr="t" fillcolor="#a0a0a0" stroked="f"/>
+          <v:rect id="_x0000_i1028" style="width:0;height:1.5pt" o:hralign="center" o:hrstd="t" o:hr="t" fillcolor="#a0a0a0" stroked="f"/>
         </w:pict>
       </w:r>
     </w:p>
@@ -754,7 +754,7 @@
     <w:p>
       <w:r>
         <w:pict w14:anchorId="5C3CF160">
-          <v:rect id="_x0000_i1071" style="width:0;height:1.5pt" o:hralign="center" o:hrstd="t" o:hr="t" fillcolor="#a0a0a0" stroked="f"/>
+          <v:rect id="_x0000_i1029" style="width:0;height:1.5pt" o:hralign="center" o:hrstd="t" o:hr="t" fillcolor="#a0a0a0" stroked="f"/>
         </w:pict>
       </w:r>
     </w:p>
@@ -818,7 +818,7 @@
     <w:p>
       <w:r>
         <w:pict w14:anchorId="2904DF5F">
-          <v:rect id="_x0000_i1072" style="width:0;height:1.5pt" o:hralign="center" o:hrstd="t" o:hr="t" fillcolor="#a0a0a0" stroked="f"/>
+          <v:rect id="_x0000_i1030" style="width:0;height:1.5pt" o:hralign="center" o:hrstd="t" o:hr="t" fillcolor="#a0a0a0" stroked="f"/>
         </w:pict>
       </w:r>
     </w:p>
@@ -870,7 +870,7 @@
     <w:p>
       <w:r>
         <w:pict w14:anchorId="3AF9FDC7">
-          <v:rect id="_x0000_i1073" style="width:0;height:1.5pt" o:hralign="center" o:hrstd="t" o:hr="t" fillcolor="#a0a0a0" stroked="f"/>
+          <v:rect id="_x0000_i1031" style="width:0;height:1.5pt" o:hralign="center" o:hrstd="t" o:hr="t" fillcolor="#a0a0a0" stroked="f"/>
         </w:pict>
       </w:r>
     </w:p>
@@ -993,6 +993,8 @@
         <w:t xml:space="preserve"> for chaining</w:t>
       </w:r>
     </w:p>
+    <w:p/>
+    <w:p/>
     <w:p/>
     <w:sectPr>
       <w:pgSz w:w="11906" w:h="16838"/>
@@ -2983,6 +2985,7 @@
   <w:style w:type="character" w:default="1" w:styleId="DefaultParagraphFont">
     <w:name w:val="Default Paragraph Font"/>
     <w:uiPriority w:val="1"/>
+    <w:semiHidden/>
     <w:unhideWhenUsed/>
   </w:style>
   <w:style w:type="table" w:default="1" w:styleId="TableNormal">

</xml_diff>